<commit_message>
Your message about the update
</commit_message>
<xml_diff>
--- a/README.docx
+++ b/README.docx
@@ -5,6 +5,7 @@
     <w:p>
       <w:pPr>
         <w:rPr>
+          <w:rStyle w:val="Hyperlink"/>
           <w:sz w:val="40"/>
           <w:szCs w:val="40"/>
         </w:rPr>
@@ -30,25 +31,34 @@
     <w:p>
       <w:pPr>
         <w:rPr>
+          <w:rStyle w:val="Hyperlink"/>
           <w:sz w:val="40"/>
           <w:szCs w:val="40"/>
         </w:rPr>
       </w:pPr>
-      <w:proofErr w:type="spellStart"/>
+    </w:p>
+    <w:p>
+      <w:pPr>
+        <w:rPr>
+          <w:sz w:val="40"/>
+          <w:szCs w:val="40"/>
+        </w:rPr>
+      </w:pPr>
+    </w:p>
+    <w:p>
+      <w:pPr>
+        <w:rPr>
+          <w:rStyle w:val="Hyperlink"/>
+          <w:sz w:val="40"/>
+          <w:szCs w:val="40"/>
+        </w:rPr>
+      </w:pPr>
       <w:r>
         <w:rPr>
           <w:sz w:val="40"/>
           <w:szCs w:val="40"/>
         </w:rPr>
-        <w:t>Github</w:t>
-      </w:r>
-      <w:proofErr w:type="spellEnd"/>
-      <w:r>
-        <w:rPr>
-          <w:sz w:val="40"/>
-          <w:szCs w:val="40"/>
-        </w:rPr>
-        <w:t xml:space="preserve"> link ----- </w:t>
+        <w:t xml:space="preserve">Github link ----- </w:t>
       </w:r>
       <w:hyperlink r:id="rId5" w:history="1">
         <w:r>
@@ -60,6 +70,74 @@
           <w:t>https://github.com/Mayank-Saini-0611/Juspay-project1</w:t>
         </w:r>
       </w:hyperlink>
+      <w:r>
+        <w:rPr>
+          <w:rStyle w:val="Hyperlink"/>
+          <w:sz w:val="40"/>
+          <w:szCs w:val="40"/>
+        </w:rPr>
+        <w:t xml:space="preserve"> </w:t>
+      </w:r>
+    </w:p>
+    <w:p>
+      <w:pPr>
+        <w:rPr>
+          <w:rStyle w:val="Hyperlink"/>
+          <w:sz w:val="40"/>
+          <w:szCs w:val="40"/>
+        </w:rPr>
+      </w:pPr>
+    </w:p>
+    <w:p>
+      <w:pPr>
+        <w:rPr>
+          <w:rStyle w:val="Hyperlink"/>
+          <w:sz w:val="40"/>
+          <w:szCs w:val="40"/>
+        </w:rPr>
+      </w:pPr>
+    </w:p>
+    <w:p>
+      <w:pPr>
+        <w:rPr>
+          <w:rStyle w:val="Hyperlink"/>
+          <w:sz w:val="40"/>
+          <w:szCs w:val="40"/>
+        </w:rPr>
+      </w:pPr>
+    </w:p>
+    <w:p>
+      <w:pPr>
+        <w:rPr>
+          <w:rStyle w:val="Hyperlink"/>
+          <w:sz w:val="40"/>
+          <w:szCs w:val="40"/>
+        </w:rPr>
+      </w:pPr>
+    </w:p>
+    <w:p>
+      <w:pPr>
+        <w:rPr>
+          <w:sz w:val="40"/>
+          <w:szCs w:val="40"/>
+        </w:rPr>
+      </w:pPr>
+      <w:r>
+        <w:rPr>
+          <w:rStyle w:val="Hyperlink"/>
+          <w:sz w:val="40"/>
+          <w:szCs w:val="40"/>
+        </w:rPr>
+        <w:t>SCREEN RECORDING LINK ---</w:t>
+      </w:r>
+      <w:r>
+        <w:rPr>
+          <w:rStyle w:val="Hyperlink"/>
+          <w:sz w:val="40"/>
+          <w:szCs w:val="40"/>
+        </w:rPr>
+        <w:t>https://drive.google.com/file/d/1fg6_toGq3o425Q1YfZMa1Edv8eTpujy-/view?usp=sharing</w:t>
+      </w:r>
     </w:p>
     <w:p>
       <w:pPr>

</xml_diff>